<commit_message>
Ejercicio 5 campus listo
</commit_message>
<xml_diff>
--- a/Guias/04_Guía de Estudio_Sobrecarga.docx
+++ b/Guias/04_Guía de Estudio_Sobrecarga.docx
@@ -566,8 +566,6 @@
         </w:rPr>
         <w:t>” a la hora de evitar repetir código o tareas en común entre los constructores? ¿Cuál?</w:t>
       </w:r>
-      <w:bookmarkStart w:id="0" w:name="_GoBack"/>
-      <w:bookmarkEnd w:id="0"/>
     </w:p>
     <w:p>
       <w:pPr>
@@ -727,8 +725,576 @@
           <w:lang w:val="es-MX"/>
         </w:rPr>
         <w:lastRenderedPageBreak/>
+        <w:t>1)</w:t>
+      </w:r>
+      <w:r>
+        <w:rPr>
+          <w:sz w:val="28"/>
+          <w:lang w:val="es-MX"/>
+        </w:rPr>
+        <w:t xml:space="preserve"> Compilación</w:t>
+      </w:r>
+    </w:p>
+    <w:p>
+      <w:pPr>
+        <w:rPr>
+          <w:sz w:val="28"/>
+          <w:lang w:val="es-MX"/>
+        </w:rPr>
+      </w:pPr>
+      <w:r>
+        <w:rPr>
+          <w:sz w:val="28"/>
+          <w:lang w:val="es-MX"/>
+        </w:rPr>
+        <w:t>2)</w:t>
+      </w:r>
+      <w:r>
+        <w:rPr>
+          <w:sz w:val="28"/>
+          <w:lang w:val="es-MX"/>
+        </w:rPr>
         <w:t xml:space="preserve"> </w:t>
       </w:r>
+      <w:r>
+        <w:rPr>
+          <w:sz w:val="28"/>
+          <w:lang w:val="es-MX"/>
+        </w:rPr>
+        <w:t>Si</w:t>
+      </w:r>
+    </w:p>
+    <w:p>
+      <w:pPr>
+        <w:rPr>
+          <w:sz w:val="28"/>
+          <w:lang w:val="es-MX"/>
+        </w:rPr>
+      </w:pPr>
+      <w:r>
+        <w:rPr>
+          <w:sz w:val="28"/>
+          <w:lang w:val="es-MX"/>
+        </w:rPr>
+        <w:t>3)</w:t>
+      </w:r>
+      <w:r>
+        <w:rPr>
+          <w:sz w:val="28"/>
+          <w:lang w:val="es-MX"/>
+        </w:rPr>
+        <w:t xml:space="preserve"> </w:t>
+      </w:r>
+      <w:r>
+        <w:rPr>
+          <w:sz w:val="28"/>
+          <w:lang w:val="es-MX"/>
+        </w:rPr>
+        <w:t>No</w:t>
+      </w:r>
+    </w:p>
+    <w:p>
+      <w:pPr>
+        <w:rPr>
+          <w:sz w:val="28"/>
+          <w:lang w:val="es-MX"/>
+        </w:rPr>
+      </w:pPr>
+      <w:r>
+        <w:rPr>
+          <w:sz w:val="28"/>
+          <w:lang w:val="es-MX"/>
+        </w:rPr>
+        <w:t>4)</w:t>
+      </w:r>
+      <w:r>
+        <w:rPr>
+          <w:sz w:val="28"/>
+          <w:lang w:val="es-MX"/>
+        </w:rPr>
+        <w:t xml:space="preserve"> </w:t>
+      </w:r>
+      <w:r>
+        <w:rPr>
+          <w:sz w:val="28"/>
+          <w:lang w:val="es-MX"/>
+        </w:rPr>
+        <w:t>No</w:t>
+      </w:r>
+    </w:p>
+    <w:p>
+      <w:pPr>
+        <w:rPr>
+          <w:sz w:val="28"/>
+          <w:lang w:val="es-MX"/>
+        </w:rPr>
+      </w:pPr>
+      <w:r>
+        <w:rPr>
+          <w:sz w:val="28"/>
+          <w:lang w:val="es-MX"/>
+        </w:rPr>
+        <w:t>5)</w:t>
+      </w:r>
+      <w:r>
+        <w:rPr>
+          <w:sz w:val="28"/>
+          <w:lang w:val="es-MX"/>
+        </w:rPr>
+        <w:t xml:space="preserve"> </w:t>
+      </w:r>
+      <w:r>
+        <w:rPr>
+          <w:sz w:val="28"/>
+          <w:lang w:val="es-MX"/>
+        </w:rPr>
+        <w:t>Opcionales</w:t>
+      </w:r>
+    </w:p>
+    <w:p>
+      <w:pPr>
+        <w:rPr>
+          <w:sz w:val="28"/>
+          <w:lang w:val="es-MX"/>
+        </w:rPr>
+      </w:pPr>
+      <w:r>
+        <w:rPr>
+          <w:sz w:val="28"/>
+          <w:lang w:val="es-MX"/>
+        </w:rPr>
+        <w:t xml:space="preserve">6) Orden, tipo y/o </w:t>
+      </w:r>
+      <w:r>
+        <w:rPr>
+          <w:sz w:val="28"/>
+          <w:lang w:val="es-MX"/>
+        </w:rPr>
+        <w:t>número</w:t>
+      </w:r>
+      <w:r>
+        <w:rPr>
+          <w:sz w:val="28"/>
+          <w:lang w:val="es-MX"/>
+        </w:rPr>
+        <w:t>.</w:t>
+      </w:r>
+    </w:p>
+    <w:p>
+      <w:pPr>
+        <w:rPr>
+          <w:sz w:val="28"/>
+          <w:lang w:val="es-MX"/>
+        </w:rPr>
+      </w:pPr>
+      <w:r>
+        <w:rPr>
+          <w:sz w:val="28"/>
+          <w:lang w:val="es-MX"/>
+        </w:rPr>
+        <w:t>7)</w:t>
+      </w:r>
+      <w:r>
+        <w:rPr>
+          <w:sz w:val="28"/>
+          <w:u w:val="single"/>
+          <w:lang w:val="es-MX"/>
+        </w:rPr>
+        <w:t xml:space="preserve"> </w:t>
+      </w:r>
+      <w:r>
+        <w:rPr>
+          <w:sz w:val="28"/>
+          <w:lang w:val="es-MX"/>
+        </w:rPr>
+        <w:t xml:space="preserve">Vamos llamando al </w:t>
+      </w:r>
+      <w:r>
+        <w:rPr>
+          <w:sz w:val="28"/>
+          <w:lang w:val="es-MX"/>
+        </w:rPr>
+        <w:t>más</w:t>
+      </w:r>
+      <w:r>
+        <w:rPr>
+          <w:sz w:val="28"/>
+          <w:lang w:val="es-MX"/>
+        </w:rPr>
+        <w:t xml:space="preserve"> complejo a partir del </w:t>
+      </w:r>
+      <w:r>
+        <w:rPr>
+          <w:sz w:val="28"/>
+          <w:lang w:val="es-MX"/>
+        </w:rPr>
+        <w:t>más</w:t>
+      </w:r>
+      <w:r>
+        <w:rPr>
+          <w:sz w:val="28"/>
+          <w:lang w:val="es-MX"/>
+        </w:rPr>
+        <w:t xml:space="preserve"> simple.</w:t>
+      </w:r>
+    </w:p>
+    <w:p>
+      <w:pPr>
+        <w:rPr>
+          <w:sz w:val="28"/>
+          <w:u w:val="single"/>
+          <w:lang w:val="es-MX"/>
+        </w:rPr>
+      </w:pPr>
+      <w:r>
+        <w:rPr>
+          <w:sz w:val="28"/>
+          <w:u w:val="single"/>
+          <w:lang w:val="es-MX"/>
+        </w:rPr>
+        <w:t>8)</w:t>
+      </w:r>
+      <w:r>
+        <w:rPr>
+          <w:sz w:val="28"/>
+          <w:u w:val="single"/>
+          <w:lang w:val="es-MX"/>
+        </w:rPr>
+        <w:t xml:space="preserve"> </w:t>
+      </w:r>
+      <w:r>
+        <w:rPr>
+          <w:sz w:val="28"/>
+          <w:lang w:val="es-MX"/>
+        </w:rPr>
+        <w:t>No se puede</w:t>
+      </w:r>
+    </w:p>
+    <w:p>
+      <w:pPr>
+        <w:rPr>
+          <w:sz w:val="28"/>
+          <w:u w:val="single"/>
+          <w:lang w:val="es-MX"/>
+        </w:rPr>
+      </w:pPr>
+      <w:r>
+        <w:rPr>
+          <w:sz w:val="28"/>
+          <w:u w:val="single"/>
+          <w:lang w:val="es-MX"/>
+        </w:rPr>
+        <w:t>9)</w:t>
+      </w:r>
+    </w:p>
+    <w:p>
+      <w:pPr>
+        <w:rPr>
+          <w:sz w:val="28"/>
+          <w:u w:val="single"/>
+          <w:lang w:val="es-MX"/>
+        </w:rPr>
+      </w:pPr>
+      <w:r>
+        <w:rPr>
+          <w:sz w:val="28"/>
+          <w:u w:val="single"/>
+          <w:lang w:val="es-MX"/>
+        </w:rPr>
+        <w:t>10)</w:t>
+      </w:r>
+    </w:p>
+    <w:p>
+      <w:pPr>
+        <w:rPr>
+          <w:sz w:val="28"/>
+          <w:lang w:val="es-MX"/>
+        </w:rPr>
+      </w:pPr>
+      <w:r>
+        <w:rPr>
+          <w:sz w:val="28"/>
+          <w:u w:val="single"/>
+          <w:lang w:val="es-MX"/>
+        </w:rPr>
+        <w:t xml:space="preserve">11) </w:t>
+      </w:r>
+      <w:r>
+        <w:rPr>
+          <w:sz w:val="28"/>
+          <w:lang w:val="es-MX"/>
+        </w:rPr>
+        <w:t>No, se llama solo y no tiene argumentos por lo que no se puede sobrecargar</w:t>
+      </w:r>
+    </w:p>
+    <w:p>
+      <w:pPr>
+        <w:rPr>
+          <w:sz w:val="28"/>
+          <w:lang w:val="es-MX"/>
+        </w:rPr>
+      </w:pPr>
+      <w:r>
+        <w:rPr>
+          <w:sz w:val="28"/>
+          <w:lang w:val="es-MX"/>
+        </w:rPr>
+        <w:t>12)</w:t>
+      </w:r>
+      <w:r>
+        <w:rPr>
+          <w:sz w:val="28"/>
+          <w:lang w:val="es-MX"/>
+        </w:rPr>
+        <w:t xml:space="preserve"> </w:t>
+      </w:r>
+      <w:r>
+        <w:rPr>
+          <w:sz w:val="28"/>
+          <w:lang w:val="es-MX"/>
+        </w:rPr>
+        <w:t>No</w:t>
+      </w:r>
+    </w:p>
+    <w:p>
+      <w:pPr>
+        <w:rPr>
+          <w:sz w:val="28"/>
+          <w:lang w:val="es-MX"/>
+        </w:rPr>
+      </w:pPr>
+      <w:r>
+        <w:rPr>
+          <w:sz w:val="28"/>
+          <w:lang w:val="es-MX"/>
+        </w:rPr>
+        <w:t>13)</w:t>
+      </w:r>
+      <w:r>
+        <w:rPr>
+          <w:sz w:val="28"/>
+          <w:lang w:val="es-MX"/>
+        </w:rPr>
+        <w:t xml:space="preserve"> No</w:t>
+      </w:r>
+      <w:r>
+        <w:rPr>
+          <w:sz w:val="28"/>
+          <w:lang w:val="es-MX"/>
+        </w:rPr>
+        <w:t>, solo se pueden llamar sobrecargas de constructores de la misma clase.</w:t>
+      </w:r>
+    </w:p>
+    <w:p>
+      <w:pPr>
+        <w:rPr>
+          <w:sz w:val="28"/>
+          <w:lang w:val="es-MX"/>
+        </w:rPr>
+      </w:pPr>
+      <w:r>
+        <w:rPr>
+          <w:sz w:val="28"/>
+          <w:lang w:val="es-MX"/>
+        </w:rPr>
+        <w:t>14)</w:t>
+      </w:r>
+      <w:r>
+        <w:rPr>
+          <w:sz w:val="28"/>
+          <w:lang w:val="es-MX"/>
+        </w:rPr>
+        <w:t xml:space="preserve"> Si se puede. No se puede llamar fuera de la clase.</w:t>
+      </w:r>
+    </w:p>
+    <w:p>
+      <w:pPr>
+        <w:rPr>
+          <w:sz w:val="28"/>
+          <w:lang w:val="es-MX"/>
+        </w:rPr>
+      </w:pPr>
+      <w:r>
+        <w:rPr>
+          <w:sz w:val="28"/>
+          <w:lang w:val="es-MX"/>
+        </w:rPr>
+        <w:t>15)</w:t>
+      </w:r>
+      <w:r>
+        <w:rPr>
+          <w:sz w:val="28"/>
+          <w:lang w:val="es-MX"/>
+        </w:rPr>
+        <w:t xml:space="preserve"> Crear un método con esa lógica y llamarlo.</w:t>
+      </w:r>
+    </w:p>
+    <w:p>
+      <w:pPr>
+        <w:rPr>
+          <w:sz w:val="28"/>
+          <w:u w:val="single"/>
+        </w:rPr>
+      </w:pPr>
+      <w:r>
+        <w:rPr>
+          <w:sz w:val="28"/>
+        </w:rPr>
+        <w:t>16)</w:t>
+      </w:r>
+      <w:r>
+        <w:rPr>
+          <w:sz w:val="28"/>
+        </w:rPr>
+        <w:t xml:space="preserve"> </w:t>
+      </w:r>
+      <w:proofErr w:type="gramStart"/>
+      <w:r>
+        <w:rPr>
+          <w:color w:val="0000FF"/>
+          <w:sz w:val="28"/>
+        </w:rPr>
+        <w:t>public</w:t>
+      </w:r>
+      <w:proofErr w:type="gramEnd"/>
+      <w:r>
+        <w:rPr>
+          <w:sz w:val="28"/>
+        </w:rPr>
+        <w:t xml:space="preserve"> </w:t>
+      </w:r>
+      <w:r>
+        <w:rPr>
+          <w:color w:val="33CCCC"/>
+          <w:sz w:val="28"/>
+        </w:rPr>
+        <w:t>Persona</w:t>
+      </w:r>
+      <w:r>
+        <w:rPr>
+          <w:sz w:val="28"/>
+        </w:rPr>
+        <w:t xml:space="preserve"> (</w:t>
+      </w:r>
+      <w:r>
+        <w:rPr>
+          <w:color w:val="0000FF"/>
+          <w:sz w:val="28"/>
+        </w:rPr>
+        <w:t>string</w:t>
+      </w:r>
+      <w:r>
+        <w:rPr>
+          <w:sz w:val="28"/>
+        </w:rPr>
+        <w:t xml:space="preserve"> </w:t>
+      </w:r>
+      <w:proofErr w:type="spellStart"/>
+      <w:r>
+        <w:rPr>
+          <w:sz w:val="28"/>
+        </w:rPr>
+        <w:t>nombre</w:t>
+      </w:r>
+      <w:proofErr w:type="spellEnd"/>
+      <w:r>
+        <w:rPr>
+          <w:sz w:val="28"/>
+        </w:rPr>
+        <w:t xml:space="preserve">, </w:t>
+      </w:r>
+      <w:r>
+        <w:rPr>
+          <w:color w:val="0000FF"/>
+          <w:sz w:val="28"/>
+        </w:rPr>
+        <w:t>string</w:t>
+      </w:r>
+      <w:r>
+        <w:rPr>
+          <w:sz w:val="28"/>
+        </w:rPr>
+        <w:t xml:space="preserve"> </w:t>
+      </w:r>
+      <w:proofErr w:type="spellStart"/>
+      <w:r>
+        <w:rPr>
+          <w:sz w:val="28"/>
+        </w:rPr>
+        <w:t>apellido</w:t>
+      </w:r>
+      <w:proofErr w:type="spellEnd"/>
+      <w:r>
+        <w:rPr>
+          <w:sz w:val="28"/>
+        </w:rPr>
+        <w:t xml:space="preserve">, </w:t>
+      </w:r>
+      <w:proofErr w:type="spellStart"/>
+      <w:r>
+        <w:rPr>
+          <w:color w:val="0000FF"/>
+          <w:sz w:val="28"/>
+        </w:rPr>
+        <w:t>int</w:t>
+      </w:r>
+      <w:proofErr w:type="spellEnd"/>
+      <w:r>
+        <w:rPr>
+          <w:sz w:val="28"/>
+        </w:rPr>
+        <w:t xml:space="preserve"> </w:t>
+      </w:r>
+      <w:proofErr w:type="spellStart"/>
+      <w:r>
+        <w:rPr>
+          <w:sz w:val="28"/>
+        </w:rPr>
+        <w:t>edad</w:t>
+      </w:r>
+      <w:proofErr w:type="spellEnd"/>
+      <w:r>
+        <w:rPr>
+          <w:sz w:val="28"/>
+        </w:rPr>
+        <w:t xml:space="preserve">, </w:t>
+      </w:r>
+      <w:r>
+        <w:rPr>
+          <w:color w:val="0000FF"/>
+          <w:sz w:val="28"/>
+        </w:rPr>
+        <w:t>string</w:t>
+      </w:r>
+      <w:bookmarkStart w:id="0" w:name="_GoBack"/>
+      <w:bookmarkEnd w:id="0"/>
+      <w:r>
+        <w:rPr>
+          <w:sz w:val="28"/>
+        </w:rPr>
+        <w:t xml:space="preserve"> </w:t>
+      </w:r>
+      <w:proofErr w:type="spellStart"/>
+      <w:r>
+        <w:rPr>
+          <w:sz w:val="28"/>
+        </w:rPr>
+        <w:t>dni</w:t>
+      </w:r>
+      <w:proofErr w:type="spellEnd"/>
+      <w:r>
+        <w:rPr>
+          <w:sz w:val="28"/>
+        </w:rPr>
+        <w:t>) {}</w:t>
+      </w:r>
+    </w:p>
+    <w:p>
+      <w:pPr>
+        <w:rPr>
+          <w:sz w:val="28"/>
+        </w:rPr>
+      </w:pPr>
     </w:p>
     <w:sectPr>
       <w:pgSz w:w="12240" w:h="15840"/>

</xml_diff>